<commit_message>
syncing the files with my work computer
</commit_message>
<xml_diff>
--- a/NaturalDisasters.docx
+++ b/NaturalDisasters.docx
@@ -341,7 +341,15 @@
         <w:t>Solar</w:t>
       </w:r>
       <w:r>
-        <w:t xml:space="preserve"> generation: SolarAnywhere, </w:t>
+        <w:t xml:space="preserve"> generation: </w:t>
+      </w:r>
+      <w:proofErr w:type="spellStart"/>
+      <w:r>
+        <w:t>SolarAnywhere</w:t>
+      </w:r>
+      <w:proofErr w:type="spellEnd"/>
+      <w:r>
+        <w:t xml:space="preserve">, </w:t>
       </w:r>
       <w:hyperlink r:id="rId6" w:history="1">
         <w:r>
@@ -407,7 +415,15 @@
         <w:t xml:space="preserve">Identify a correlation between </w:t>
       </w:r>
       <w:r>
-        <w:t>solar generation, CAISO and air quality (specifically Ozone, carbon monoxide, and Sulphur dioxide)</w:t>
+        <w:t xml:space="preserve">solar generation, </w:t>
+      </w:r>
+      <w:proofErr w:type="gramStart"/>
+      <w:r>
+        <w:t>CAISO</w:t>
+      </w:r>
+      <w:proofErr w:type="gramEnd"/>
+      <w:r>
+        <w:t xml:space="preserve"> and air quality (specifically Ozone, carbon monoxide, and Sulphur dioxide)</w:t>
       </w:r>
     </w:p>
     <w:p>
@@ -427,7 +443,15 @@
         <w:t xml:space="preserve"> input by a stakeholder</w:t>
       </w:r>
       <w:r>
-        <w:t xml:space="preserve"> (with subsequent Ozone, CO, and SO2 expectations), the solar generation will vary and the planners can understand how to best plan for these situations.</w:t>
+        <w:t xml:space="preserve"> (with subsequent Ozone, CO, and SO2 expectations), the solar generation will </w:t>
+      </w:r>
+      <w:proofErr w:type="gramStart"/>
+      <w:r>
+        <w:t>vary</w:t>
+      </w:r>
+      <w:proofErr w:type="gramEnd"/>
+      <w:r>
+        <w:t xml:space="preserve"> and the planners can understand how to best plan for these situations.</w:t>
       </w:r>
     </w:p>
     <w:p>
@@ -446,6 +470,9 @@
       </w:r>
       <w:r>
         <w:t>solar generation</w:t>
+      </w:r>
+      <w:r>
+        <w:t>, humidity</w:t>
       </w:r>
     </w:p>
     <w:p>
@@ -758,7 +785,15 @@
         </w:numPr>
       </w:pPr>
       <w:r>
-        <w:t xml:space="preserve">Solar generation: SolarAnywhere, </w:t>
+        <w:t xml:space="preserve">Solar generation: </w:t>
+      </w:r>
+      <w:proofErr w:type="spellStart"/>
+      <w:r>
+        <w:t>SolarAnywhere</w:t>
+      </w:r>
+      <w:proofErr w:type="spellEnd"/>
+      <w:r>
+        <w:t xml:space="preserve">, </w:t>
       </w:r>
       <w:hyperlink r:id="rId9" w:history="1">
         <w:r>
@@ -839,12 +874,20 @@
         <w:rPr>
           <w:u w:val="single"/>
         </w:rPr>
-        <w:t>/snow storms</w:t>
-      </w:r>
+        <w:t>/</w:t>
+      </w:r>
+      <w:proofErr w:type="gramStart"/>
       <w:r>
         <w:rPr>
           <w:u w:val="single"/>
         </w:rPr>
+        <w:t>snow storms</w:t>
+      </w:r>
+      <w:proofErr w:type="gramEnd"/>
+      <w:r>
+        <w:rPr>
+          <w:u w:val="single"/>
+        </w:rPr>
         <w:t>:</w:t>
       </w:r>
     </w:p>
@@ -867,7 +910,15 @@
         </w:numPr>
       </w:pPr>
       <w:r>
-        <w:t xml:space="preserve">When a ticket on solar panels was reported, 61% of the time it was due to low or no production. Site access issues occur when the roadways are covered in snow. PR for snow days are 54.5% lower than non-snow days. It is broken down a little bit more by month in this paper </w:t>
+        <w:t xml:space="preserve">When a ticket on solar panels was reported, 61% of the time it was due to low or no production. Site access issues occur when the roadways are covered in snow. PR for snow days </w:t>
+      </w:r>
+      <w:proofErr w:type="gramStart"/>
+      <w:r>
+        <w:t>are</w:t>
+      </w:r>
+      <w:proofErr w:type="gramEnd"/>
+      <w:r>
+        <w:t xml:space="preserve"> 54.5% lower than non-snow days. It is broken down a little bit more by month in this paper </w:t>
       </w:r>
       <w:r>
         <w:fldChar w:fldCharType="begin"/>
@@ -1034,17 +1085,86 @@
           <w:numId w:val="1"/>
         </w:numPr>
       </w:pPr>
-      <w:r>
-        <w:t>SolarAnywhere, and ercot.com (ercot also has solar data that may be even more specific to Texas)</w:t>
-      </w:r>
+      <w:proofErr w:type="spellStart"/>
+      <w:r>
+        <w:t>SolarAnywhere</w:t>
+      </w:r>
+      <w:proofErr w:type="spellEnd"/>
+      <w:r>
+        <w:t>, and ercot.com (</w:t>
+      </w:r>
+      <w:proofErr w:type="spellStart"/>
+      <w:r>
+        <w:t>ercot</w:t>
+      </w:r>
+      <w:proofErr w:type="spellEnd"/>
+      <w:r>
+        <w:t xml:space="preserve"> also has solar data that may be even more specific to Texas)</w:t>
+      </w:r>
+    </w:p>
+    <w:p>
+      <w:pPr>
+        <w:pStyle w:val="ListParagraph"/>
+        <w:numPr>
+          <w:ilvl w:val="0"/>
+          <w:numId w:val="1"/>
+        </w:numPr>
+      </w:pPr>
+      <w:r>
+        <w:t>Weather, NOAA</w:t>
+      </w:r>
+      <w:r>
+        <w:t xml:space="preserve">: </w:t>
+      </w:r>
+      <w:hyperlink r:id="rId12" w:history="1">
+        <w:r>
+          <w:rPr>
+            <w:rStyle w:val="Hyperlink"/>
+          </w:rPr>
+          <w:t>https://www.ncdc.noaa.gov/cdo-web/datasets/NORMAL_HLY/locations/FIPS:US/detail</w:t>
+        </w:r>
+      </w:hyperlink>
+    </w:p>
+    <w:p>
+      <w:pPr>
+        <w:pStyle w:val="ListParagraph"/>
+        <w:numPr>
+          <w:ilvl w:val="0"/>
+          <w:numId w:val="1"/>
+        </w:numPr>
+      </w:pPr>
+      <w:r>
+        <w:t xml:space="preserve">Other wind data: </w:t>
+      </w:r>
+      <w:hyperlink r:id="rId13" w:history="1">
+        <w:r>
+          <w:rPr>
+            <w:rStyle w:val="Hyperlink"/>
+          </w:rPr>
+          <w:t>https://data.nrel.gov/submissions/54</w:t>
+        </w:r>
+      </w:hyperlink>
     </w:p>
     <w:p/>
     <w:p/>
     <w:p>
       <w:r>
-        <w:t xml:space="preserve">Dataset for Evaluation of Extreme Weather Impacts on Uility-Scale Photovoltaic Plant Performance in the US: </w:t>
-      </w:r>
-      <w:hyperlink r:id="rId12" w:history="1">
+        <w:t xml:space="preserve">MEWS: </w:t>
+      </w:r>
+    </w:p>
+    <w:p>
+      <w:r>
+        <w:t xml:space="preserve">Dataset for Evaluation of Extreme Weather Impacts on </w:t>
+      </w:r>
+      <w:proofErr w:type="spellStart"/>
+      <w:r>
+        <w:t>Uility</w:t>
+      </w:r>
+      <w:proofErr w:type="spellEnd"/>
+      <w:r>
+        <w:t xml:space="preserve">-Scale Photovoltaic Plant Performance in the US: </w:t>
+      </w:r>
+      <w:hyperlink r:id="rId14" w:history="1">
         <w:r>
           <w:rPr>
             <w:rStyle w:val="Hyperlink"/>
@@ -1054,10 +1174,15 @@
       </w:hyperlink>
     </w:p>
     <w:p>
-      <w:r>
-        <w:t xml:space="preserve">SolarAnywhere Data: </w:t>
-      </w:r>
-      <w:hyperlink r:id="rId13" w:history="1">
+      <w:proofErr w:type="spellStart"/>
+      <w:r>
+        <w:t>SolarAnywhere</w:t>
+      </w:r>
+      <w:proofErr w:type="spellEnd"/>
+      <w:r>
+        <w:t xml:space="preserve"> Data: </w:t>
+      </w:r>
+      <w:hyperlink r:id="rId15" w:history="1">
         <w:r>
           <w:rPr>
             <w:rStyle w:val="Hyperlink"/>
@@ -1066,6 +1191,14 @@
         </w:r>
       </w:hyperlink>
     </w:p>
+    <w:p/>
+    <w:p/>
+    <w:p>
+      <w:r>
+        <w:t>The primary gap in data is the probability of failure of components when faced with these threats.</w:t>
+      </w:r>
+    </w:p>
+    <w:p/>
     <w:p/>
     <w:p>
       <w:r>
@@ -1761,6 +1894,7 @@
   <w:style w:type="character" w:default="1" w:styleId="DefaultParagraphFont">
     <w:name w:val="Default Paragraph Font"/>
     <w:uiPriority w:val="1"/>
+    <w:semiHidden/>
     <w:unhideWhenUsed/>
   </w:style>
   <w:style w:type="table" w:default="1" w:styleId="TableNormal">

</xml_diff>